<commit_message>
changed ERD & CONTEXT
</commit_message>
<xml_diff>
--- a/הפרוייקט/קובץ תשובת המרצה 21.docx
+++ b/הפרוייקט/קובץ תשובת המרצה 21.docx
@@ -161,7 +161,7 @@
     </w:p>
     <w:p>
       <w:pPr>
-        <w:pStyle w:val="3"/>
+        <w:pStyle w:val="Heading3"/>
       </w:pPr>
       <w:r>
         <w:rPr>
@@ -711,7 +711,7 @@
     </w:p>
     <w:p>
       <w:pPr>
-        <w:pStyle w:val="3"/>
+        <w:pStyle w:val="Heading3"/>
       </w:pPr>
       <w:r>
         <w:rPr>
@@ -1073,7 +1073,7 @@
     </w:p>
     <w:tbl>
       <w:tblPr>
-        <w:tblStyle w:val="a6"/>
+        <w:tblStyle w:val="TableGrid0"/>
         <w:bidiVisual/>
         <w:tblW w:w="0" w:type="auto"/>
         <w:tblLook w:val="04A0" w:firstRow="1" w:lastRow="0" w:firstColumn="1" w:lastColumn="0" w:noHBand="0" w:noVBand="1"/>
@@ -1102,6 +1102,7 @@
             <w:r>
               <w:rPr>
                 <w:noProof/>
+                <w:lang w:val="en-GB" w:eastAsia="en-GB" w:bidi="ar-SA"/>
               </w:rPr>
               <w:drawing>
                 <wp:anchor distT="0" distB="0" distL="114300" distR="114300" simplePos="0" relativeHeight="251658240" behindDoc="1" locked="0" layoutInCell="1" allowOverlap="1" wp14:anchorId="30D9D5FC" wp14:editId="21547777">
@@ -1340,7 +1341,7 @@
     </w:p>
     <w:p>
       <w:pPr>
-        <w:pStyle w:val="1"/>
+        <w:pStyle w:val="Heading1"/>
       </w:pPr>
       <w:r>
         <w:rPr>
@@ -1364,7 +1365,7 @@
     </w:p>
     <w:p>
       <w:pPr>
-        <w:pStyle w:val="1"/>
+        <w:pStyle w:val="Heading1"/>
         <w:numPr>
           <w:ilvl w:val="0"/>
           <w:numId w:val="0"/>
@@ -1461,7 +1462,7 @@
     </w:p>
     <w:p>
       <w:pPr>
-        <w:pStyle w:val="1"/>
+        <w:pStyle w:val="Heading1"/>
         <w:rPr>
           <w:rtl/>
         </w:rPr>
@@ -1483,7 +1484,7 @@
     </w:p>
     <w:p>
       <w:pPr>
-        <w:pStyle w:val="2"/>
+        <w:pStyle w:val="Heading2"/>
         <w:rPr>
           <w:b/>
           <w:bCs/>
@@ -1562,7 +1563,7 @@
     </w:p>
     <w:p>
       <w:pPr>
-        <w:pStyle w:val="2"/>
+        <w:pStyle w:val="Heading2"/>
         <w:numPr>
           <w:ilvl w:val="0"/>
           <w:numId w:val="0"/>
@@ -1598,7 +1599,7 @@
     </w:p>
     <w:p>
       <w:pPr>
-        <w:pStyle w:val="2"/>
+        <w:pStyle w:val="Heading2"/>
         <w:rPr>
           <w:b/>
           <w:bCs/>
@@ -1617,7 +1618,7 @@
     </w:p>
     <w:p>
       <w:pPr>
-        <w:pStyle w:val="2"/>
+        <w:pStyle w:val="Heading2"/>
         <w:numPr>
           <w:ilvl w:val="0"/>
           <w:numId w:val="0"/>
@@ -1646,7 +1647,7 @@
     </w:p>
     <w:p>
       <w:pPr>
-        <w:pStyle w:val="2"/>
+        <w:pStyle w:val="Heading2"/>
         <w:numPr>
           <w:ilvl w:val="0"/>
           <w:numId w:val="0"/>
@@ -1665,7 +1666,7 @@
     <w:p/>
     <w:p>
       <w:pPr>
-        <w:pStyle w:val="1"/>
+        <w:pStyle w:val="Heading1"/>
         <w:rPr>
           <w:rtl/>
         </w:rPr>
@@ -1788,18 +1789,33 @@
         </w:rPr>
         <w:t xml:space="preserve">3.1 </w:t>
       </w:r>
-      <w:hyperlink r:id="rId9" w:history="1">
-        <w:proofErr w:type="spellStart"/>
-        <w:r>
-          <w:rPr>
-            <w:rStyle w:val="Hyperlink"/>
-            <w:sz w:val="24"/>
-            <w:szCs w:val="24"/>
-          </w:rPr>
-          <w:t>WireShark</w:t>
-        </w:r>
-        <w:proofErr w:type="spellEnd"/>
-      </w:hyperlink>
+      <w:r>
+        <w:fldChar w:fldCharType="begin"/>
+      </w:r>
+      <w:r>
+        <w:instrText xml:space="preserve"> HYPERLINK "https://www.wireshark.org/" </w:instrText>
+      </w:r>
+      <w:r>
+        <w:fldChar w:fldCharType="separate"/>
+      </w:r>
+      <w:proofErr w:type="spellStart"/>
+      <w:r>
+        <w:rPr>
+          <w:rStyle w:val="Hyperlink"/>
+          <w:sz w:val="24"/>
+          <w:szCs w:val="24"/>
+        </w:rPr>
+        <w:t>WireShark</w:t>
+      </w:r>
+      <w:proofErr w:type="spellEnd"/>
+      <w:r>
+        <w:rPr>
+          <w:rStyle w:val="Hyperlink"/>
+          <w:sz w:val="24"/>
+          <w:szCs w:val="24"/>
+        </w:rPr>
+        <w:fldChar w:fldCharType="end"/>
+      </w:r>
       <w:r>
         <w:rPr>
           <w:sz w:val="24"/>
@@ -1814,47 +1830,7 @@
           <w:szCs w:val="24"/>
           <w:rtl/>
         </w:rPr>
-        <w:t xml:space="preserve"> האפליקציה מכילה תכונות כמו תכונת צפייה </w:t>
-      </w:r>
-      <w:proofErr w:type="spellStart"/>
-      <w:r>
-        <w:rPr>
-          <w:rFonts w:hint="cs"/>
-          <w:sz w:val="24"/>
-          <w:szCs w:val="24"/>
-          <w:rtl/>
-        </w:rPr>
-        <w:t>בפקטות</w:t>
-      </w:r>
-      <w:proofErr w:type="spellEnd"/>
-      <w:r>
-        <w:rPr>
-          <w:rFonts w:hint="cs"/>
-          <w:sz w:val="24"/>
-          <w:szCs w:val="24"/>
-          <w:rtl/>
-        </w:rPr>
-        <w:t xml:space="preserve"> אבל אין לה את היכולת להתריע על סכנה פוטנציאלית למחשב המשתמש דרך מתקפות </w:t>
-      </w:r>
-      <w:proofErr w:type="spellStart"/>
-      <w:r>
-        <w:rPr>
-          <w:rFonts w:hint="cs"/>
-          <w:sz w:val="24"/>
-          <w:szCs w:val="24"/>
-          <w:rtl/>
-        </w:rPr>
-        <w:t>אנטרנטיות</w:t>
-      </w:r>
-      <w:proofErr w:type="spellEnd"/>
-      <w:r>
-        <w:rPr>
-          <w:rFonts w:hint="cs"/>
-          <w:sz w:val="24"/>
-          <w:szCs w:val="24"/>
-          <w:rtl/>
-        </w:rPr>
-        <w:t xml:space="preserve"> כמו </w:t>
+        <w:t xml:space="preserve"> האפליקציה מכילה תכונות כמו תכונת צפייה בפקטות אבל אין לה את היכולת להתריע על סכנה פוטנציאלית למחשב המשתמש דרך מתקפות אנטרנטיות כמו </w:t>
       </w:r>
       <w:r>
         <w:rPr>
@@ -1936,7 +1912,7 @@
         </w:rPr>
         <w:t xml:space="preserve">3.2 </w:t>
       </w:r>
-      <w:hyperlink r:id="rId10" w:history="1">
+      <w:hyperlink r:id="rId9" w:history="1">
         <w:r>
           <w:rPr>
             <w:rStyle w:val="Hyperlink"/>
@@ -2134,21 +2110,35 @@
         </w:rPr>
         <w:t xml:space="preserve">3.3 </w:t>
       </w:r>
-      <w:hyperlink r:id="rId11" w:anchor="what-is-zeek" w:history="1">
-        <w:proofErr w:type="spellStart"/>
-        <w:r>
-          <w:rPr>
-            <w:rStyle w:val="Hyperlink"/>
-            <w:rFonts w:ascii="David" w:hAnsi="David" w:cs="David"/>
-          </w:rPr>
-          <w:t>Zeek</w:t>
-        </w:r>
-        <w:proofErr w:type="spellEnd"/>
-      </w:hyperlink>
-      <w:r>
-        <w:rPr>
+      <w:r>
+        <w:fldChar w:fldCharType="begin"/>
+      </w:r>
+      <w:r>
+        <w:instrText xml:space="preserve"> HYPERLINK "https://docs.zeek.org/en/master/about.html" \l "what-is-zeek" </w:instrText>
+      </w:r>
+      <w:r>
+        <w:fldChar w:fldCharType="separate"/>
+      </w:r>
+      <w:proofErr w:type="spellStart"/>
+      <w:r>
+        <w:rPr>
+          <w:rStyle w:val="Hyperlink"/>
           <w:rFonts w:ascii="David" w:hAnsi="David" w:cs="David"/>
         </w:rPr>
+        <w:t>Zeek</w:t>
+      </w:r>
+      <w:proofErr w:type="spellEnd"/>
+      <w:r>
+        <w:rPr>
+          <w:rStyle w:val="Hyperlink"/>
+          <w:rFonts w:ascii="David" w:hAnsi="David" w:cs="David"/>
+        </w:rPr>
+        <w:fldChar w:fldCharType="end"/>
+      </w:r>
+      <w:r>
+        <w:rPr>
+          <w:rFonts w:ascii="David" w:hAnsi="David" w:cs="David"/>
+        </w:rPr>
         <w:t xml:space="preserve"> </w:t>
       </w:r>
       <w:r>
@@ -2173,7 +2163,6 @@
         </w:rPr>
         <w:t xml:space="preserve">-Snort </w:t>
       </w:r>
-      <w:proofErr w:type="spellStart"/>
       <w:r>
         <w:rPr>
           <w:rFonts w:ascii="David" w:hAnsi="David" w:cs="David"/>
@@ -2182,7 +2171,6 @@
         </w:rPr>
         <w:t>ול</w:t>
       </w:r>
-      <w:proofErr w:type="spellEnd"/>
       <w:r>
         <w:rPr>
           <w:rFonts w:ascii="David" w:hAnsi="David" w:cs="David"/>
@@ -2362,7 +2350,7 @@
     </w:p>
     <w:p>
       <w:pPr>
-        <w:pStyle w:val="1"/>
+        <w:pStyle w:val="Heading1"/>
       </w:pPr>
       <w:r>
         <w:rPr>
@@ -2373,7 +2361,7 @@
     </w:p>
     <w:p>
       <w:pPr>
-        <w:pStyle w:val="1"/>
+        <w:pStyle w:val="Heading1"/>
         <w:numPr>
           <w:ilvl w:val="0"/>
           <w:numId w:val="0"/>
@@ -2441,7 +2429,7 @@
     </w:p>
     <w:p>
       <w:pPr>
-        <w:pStyle w:val="1"/>
+        <w:pStyle w:val="Heading1"/>
       </w:pPr>
       <w:r>
         <w:rPr>
@@ -2459,7 +2447,7 @@
     </w:p>
     <w:p>
       <w:pPr>
-        <w:pStyle w:val="2"/>
+        <w:pStyle w:val="Heading2"/>
       </w:pPr>
       <w:r>
         <w:rPr>
@@ -2544,7 +2532,7 @@
     <w:p/>
     <w:p>
       <w:pPr>
-        <w:pStyle w:val="2"/>
+        <w:pStyle w:val="Heading2"/>
         <w:rPr>
           <w:rtl/>
         </w:rPr>
@@ -3598,7 +3586,7 @@
             <w:proofErr w:type="spellStart"/>
             <w:r>
               <w:rPr>
-                <w:rStyle w:val="a9"/>
+                <w:rStyle w:val="Strong"/>
                 <w:sz w:val="24"/>
                 <w:szCs w:val="24"/>
               </w:rPr>
@@ -3607,7 +3595,7 @@
             <w:proofErr w:type="spellEnd"/>
             <w:r>
               <w:rPr>
-                <w:rStyle w:val="a9"/>
+                <w:rStyle w:val="Strong"/>
                 <w:rFonts w:cstheme="minorBidi"/>
                 <w:sz w:val="24"/>
                 <w:szCs w:val="24"/>
@@ -3781,7 +3769,7 @@
             </w:r>
             <w:r>
               <w:rPr>
-                <w:rStyle w:val="a9"/>
+                <w:rStyle w:val="Strong"/>
                 <w:sz w:val="24"/>
                 <w:szCs w:val="24"/>
               </w:rPr>
@@ -7745,7 +7733,7 @@
           </w:p>
           <w:p>
             <w:pPr>
-              <w:pStyle w:val="a3"/>
+              <w:pStyle w:val="ListParagraph"/>
               <w:numPr>
                 <w:ilvl w:val="0"/>
                 <w:numId w:val="44"/>
@@ -7809,7 +7797,7 @@
           </w:p>
           <w:p>
             <w:pPr>
-              <w:pStyle w:val="a3"/>
+              <w:pStyle w:val="ListParagraph"/>
               <w:numPr>
                 <w:ilvl w:val="0"/>
                 <w:numId w:val="44"/>
@@ -7854,7 +7842,7 @@
           </w:p>
           <w:p>
             <w:pPr>
-              <w:pStyle w:val="a3"/>
+              <w:pStyle w:val="ListParagraph"/>
               <w:numPr>
                 <w:ilvl w:val="0"/>
                 <w:numId w:val="44"/>
@@ -9380,7 +9368,19 @@
                 <w:rtl/>
                 <w:lang w:bidi="he-IL"/>
               </w:rPr>
-              <w:t>המשתמש יכול לסנן את</w:t>
+              <w:t>המשת</w:t>
+            </w:r>
+            <w:bookmarkStart w:id="0" w:name="_GoBack"/>
+            <w:bookmarkEnd w:id="0"/>
+            <w:r>
+              <w:rPr>
+                <w:rFonts w:eastAsia="Calibri"/>
+                <w:sz w:val="24"/>
+                <w:szCs w:val="24"/>
+                <w:rtl/>
+                <w:lang w:bidi="he-IL"/>
+              </w:rPr>
+              <w:t>מש יכול לסנן את</w:t>
             </w:r>
             <w:r>
               <w:rPr>
@@ -10288,19 +10288,8 @@
                 <w:rtl/>
                 <w:lang w:bidi="he-IL"/>
               </w:rPr>
-              <w:t xml:space="preserve">באמצעות ניתוח וספירה של </w:t>
-            </w:r>
-            <w:proofErr w:type="spellStart"/>
-            <w:r>
-              <w:rPr>
-                <w:sz w:val="24"/>
-                <w:szCs w:val="24"/>
-                <w:rtl/>
-                <w:lang w:bidi="he-IL"/>
-              </w:rPr>
-              <w:t>פקטות</w:t>
-            </w:r>
-            <w:proofErr w:type="spellEnd"/>
+              <w:t>באמצעות ניתוח וספירה של פקטות</w:t>
+            </w:r>
             <w:r>
               <w:rPr>
                 <w:sz w:val="24"/>
@@ -10690,7 +10679,7 @@
             </w:r>
             <w:r>
               <w:rPr>
-                <w:rStyle w:val="a9"/>
+                <w:rStyle w:val="Strong"/>
                 <w:sz w:val="24"/>
                 <w:szCs w:val="24"/>
               </w:rPr>
@@ -10866,25 +10855,7 @@
                 <w:rtl/>
                 <w:lang w:val="en-US" w:bidi="he-IL"/>
               </w:rPr>
-              <w:t xml:space="preserve"> באמצעות בדיקת </w:t>
-            </w:r>
-            <w:proofErr w:type="spellStart"/>
-            <w:r>
-              <w:rPr>
-                <w:rFonts w:ascii="David" w:eastAsia="Calibri" w:hAnsi="David" w:cs="David" w:hint="cs"/>
-                <w:rtl/>
-                <w:lang w:val="en-US" w:bidi="he-IL"/>
-              </w:rPr>
-              <w:t>פקטות</w:t>
-            </w:r>
-            <w:proofErr w:type="spellEnd"/>
-            <w:r>
-              <w:rPr>
-                <w:rFonts w:ascii="David" w:eastAsia="Calibri" w:hAnsi="David" w:cs="David" w:hint="cs"/>
-                <w:rtl/>
-                <w:lang w:val="en-US" w:bidi="he-IL"/>
-              </w:rPr>
-              <w:t xml:space="preserve"> </w:t>
+              <w:t xml:space="preserve"> באמצעות בדיקת פקטות </w:t>
             </w:r>
             <w:r>
               <w:rPr>
@@ -11196,7 +11167,7 @@
     </w:p>
     <w:p>
       <w:pPr>
-        <w:pStyle w:val="1"/>
+        <w:pStyle w:val="Heading1"/>
       </w:pPr>
       <w:r>
         <w:rPr>
@@ -11246,7 +11217,7 @@
     </w:p>
     <w:p>
       <w:pPr>
-        <w:pStyle w:val="2"/>
+        <w:pStyle w:val="Heading2"/>
       </w:pPr>
       <w:r>
         <w:rPr>
@@ -11257,7 +11228,7 @@
     </w:p>
     <w:p>
       <w:pPr>
-        <w:pStyle w:val="2"/>
+        <w:pStyle w:val="Heading2"/>
       </w:pPr>
       <w:r>
         <w:rPr>
@@ -11294,7 +11265,7 @@
     </w:p>
     <w:p>
       <w:pPr>
-        <w:pStyle w:val="1"/>
+        <w:pStyle w:val="Heading1"/>
       </w:pPr>
       <w:r>
         <w:rPr>
@@ -11305,7 +11276,7 @@
     </w:p>
     <w:p>
       <w:pPr>
-        <w:pStyle w:val="2"/>
+        <w:pStyle w:val="Heading2"/>
       </w:pPr>
       <w:r>
         <w:rPr>
@@ -11337,7 +11308,7 @@
     </w:p>
     <w:p>
       <w:pPr>
-        <w:pStyle w:val="2"/>
+        <w:pStyle w:val="Heading2"/>
       </w:pPr>
       <w:r>
         <w:rPr>
@@ -11368,7 +11339,7 @@
     </w:p>
     <w:p>
       <w:pPr>
-        <w:pStyle w:val="2"/>
+        <w:pStyle w:val="Heading2"/>
       </w:pPr>
       <w:r>
         <w:rPr>
@@ -11405,7 +11376,7 @@
     </w:p>
     <w:p>
       <w:pPr>
-        <w:pStyle w:val="a3"/>
+        <w:pStyle w:val="ListParagraph"/>
         <w:rPr>
           <w:rtl/>
         </w:rPr>
@@ -11413,7 +11384,7 @@
     </w:p>
     <w:p>
       <w:pPr>
-        <w:pStyle w:val="2"/>
+        <w:pStyle w:val="Heading2"/>
       </w:pPr>
       <w:r>
         <w:rPr>
@@ -11431,7 +11402,7 @@
     </w:p>
     <w:p>
       <w:pPr>
-        <w:pStyle w:val="2"/>
+        <w:pStyle w:val="Heading2"/>
         <w:rPr>
           <w:rtl/>
         </w:rPr>
@@ -11451,7 +11422,7 @@
     </w:p>
     <w:p>
       <w:pPr>
-        <w:pStyle w:val="2"/>
+        <w:pStyle w:val="Heading2"/>
         <w:rPr>
           <w:rtl/>
         </w:rPr>
@@ -11491,7 +11462,7 @@
     <w:p/>
     <w:p>
       <w:pPr>
-        <w:pStyle w:val="2"/>
+        <w:pStyle w:val="Heading2"/>
       </w:pPr>
       <w:r>
         <w:rPr>
@@ -11563,6 +11534,7 @@
       <w:r>
         <w:rPr>
           <w:noProof/>
+          <w:lang w:val="en-GB" w:eastAsia="en-GB" w:bidi="ar-SA"/>
         </w:rPr>
         <w:drawing>
           <wp:anchor distT="0" distB="0" distL="114300" distR="114300" simplePos="0" relativeHeight="251660288" behindDoc="0" locked="0" layoutInCell="1" allowOverlap="1" wp14:anchorId="55A1E673" wp14:editId="70DC4AC0">
@@ -11588,7 +11560,7 @@
                     <pic:cNvPicPr/>
                   </pic:nvPicPr>
                   <pic:blipFill>
-                    <a:blip r:embed="rId12" cstate="print">
+                    <a:blip r:embed="rId10" cstate="print">
                       <a:extLst>
                         <a:ext uri="{28A0092B-C50C-407E-A947-70E740481C1C}">
                           <a14:useLocalDpi xmlns:a14="http://schemas.microsoft.com/office/drawing/2010/main" val="0"/>
@@ -11697,6 +11669,7 @@
           <w:sz w:val="24"/>
           <w:szCs w:val="24"/>
           <w:rtl/>
+          <w:lang w:val="en-GB" w:eastAsia="en-GB" w:bidi="ar-SA"/>
         </w:rPr>
         <w:drawing>
           <wp:anchor distT="0" distB="0" distL="114300" distR="114300" simplePos="0" relativeHeight="251661312" behindDoc="0" locked="0" layoutInCell="1" allowOverlap="1" wp14:anchorId="555E07F4" wp14:editId="0D27BC48">
@@ -11722,7 +11695,7 @@
                     <pic:cNvPicPr/>
                   </pic:nvPicPr>
                   <pic:blipFill>
-                    <a:blip r:embed="rId13" cstate="print">
+                    <a:blip r:embed="rId11" cstate="print">
                       <a:extLst>
                         <a:ext uri="{28A0092B-C50C-407E-A947-70E740481C1C}">
                           <a14:useLocalDpi xmlns:a14="http://schemas.microsoft.com/office/drawing/2010/main" val="0"/>
@@ -11767,126 +11740,113 @@
           <w:u w:val="single"/>
           <w:rtl/>
         </w:rPr>
-        <w:t>עמוד בית</w:t>
-      </w:r>
-      <w:bookmarkStart w:id="0" w:name="_GoBack"/>
-      <w:bookmarkEnd w:id="0"/>
-      <w:r>
+        <w:t>עמוד בית (מציג פקטות)</w:t>
+      </w:r>
+    </w:p>
+    <w:p>
+      <w:pPr>
+        <w:ind w:left="709" w:firstLine="0"/>
+        <w:rPr>
+          <w:sz w:val="24"/>
+          <w:szCs w:val="24"/>
+        </w:rPr>
+      </w:pPr>
+    </w:p>
+    <w:p>
+      <w:pPr>
+        <w:ind w:left="709" w:firstLine="0"/>
+        <w:rPr>
+          <w:sz w:val="24"/>
+          <w:szCs w:val="24"/>
+        </w:rPr>
+      </w:pPr>
+    </w:p>
+    <w:p>
+      <w:pPr>
+        <w:ind w:left="709" w:firstLine="0"/>
+        <w:rPr>
+          <w:sz w:val="24"/>
+          <w:szCs w:val="24"/>
+        </w:rPr>
+      </w:pPr>
+    </w:p>
+    <w:p>
+      <w:pPr>
+        <w:ind w:left="360" w:firstLine="0"/>
+        <w:rPr>
+          <w:sz w:val="24"/>
+          <w:szCs w:val="24"/>
+          <w:highlight w:val="green"/>
+          <w:rtl/>
+        </w:rPr>
+      </w:pPr>
+      <w:r>
+        <w:rPr>
+          <w:rFonts w:hint="cs"/>
+          <w:sz w:val="24"/>
+          <w:szCs w:val="24"/>
+          <w:highlight w:val="green"/>
+          <w:rtl/>
+        </w:rPr>
+        <w:t>נבדק</w:t>
+      </w:r>
+    </w:p>
+    <w:p>
+      <w:pPr>
+        <w:rPr>
+          <w:sz w:val="24"/>
+          <w:szCs w:val="24"/>
+          <w:highlight w:val="yellow"/>
+        </w:rPr>
+      </w:pPr>
+    </w:p>
+    <w:p>
+      <w:pPr>
+        <w:bidi w:val="0"/>
+        <w:spacing w:after="160"/>
+        <w:ind w:left="0" w:firstLine="0"/>
+        <w:rPr>
+          <w:sz w:val="24"/>
+          <w:szCs w:val="24"/>
+          <w:highlight w:val="yellow"/>
+        </w:rPr>
+      </w:pPr>
+      <w:r>
+        <w:rPr>
+          <w:sz w:val="24"/>
+          <w:szCs w:val="24"/>
+          <w:highlight w:val="yellow"/>
+        </w:rPr>
+        <w:br w:type="page"/>
+      </w:r>
+    </w:p>
+    <w:p>
+      <w:pPr>
+        <w:ind w:left="709" w:firstLine="0"/>
+        <w:rPr>
+          <w:sz w:val="24"/>
+          <w:szCs w:val="24"/>
+        </w:rPr>
+      </w:pPr>
+    </w:p>
+    <w:p>
+      <w:pPr>
+        <w:ind w:left="709" w:firstLine="0"/>
+        <w:rPr>
+          <w:sz w:val="24"/>
+          <w:szCs w:val="24"/>
+        </w:rPr>
+      </w:pPr>
+    </w:p>
+    <w:p>
+      <w:pPr>
+        <w:ind w:left="709" w:firstLine="0"/>
         <w:rPr>
           <w:b/>
           <w:bCs/>
           <w:sz w:val="24"/>
           <w:szCs w:val="24"/>
           <w:u w:val="single"/>
-          <w:rtl/>
-        </w:rPr>
-        <w:t xml:space="preserve"> (מציג פקטות)</w:t>
-      </w:r>
-    </w:p>
-    <w:p>
-      <w:pPr>
-        <w:ind w:left="709" w:firstLine="0"/>
-        <w:rPr>
-          <w:sz w:val="24"/>
-          <w:szCs w:val="24"/>
-        </w:rPr>
-      </w:pPr>
-    </w:p>
-    <w:p>
-      <w:pPr>
-        <w:ind w:left="709" w:firstLine="0"/>
-        <w:rPr>
-          <w:sz w:val="24"/>
-          <w:szCs w:val="24"/>
-        </w:rPr>
-      </w:pPr>
-    </w:p>
-    <w:p>
-      <w:pPr>
-        <w:ind w:left="709" w:firstLine="0"/>
-        <w:rPr>
-          <w:sz w:val="24"/>
-          <w:szCs w:val="24"/>
-        </w:rPr>
-      </w:pPr>
-    </w:p>
-    <w:p>
-      <w:pPr>
-        <w:ind w:left="360" w:firstLine="0"/>
-        <w:rPr>
-          <w:sz w:val="24"/>
-          <w:szCs w:val="24"/>
-          <w:highlight w:val="green"/>
-          <w:rtl/>
-        </w:rPr>
-      </w:pPr>
-      <w:r>
-        <w:rPr>
-          <w:rFonts w:hint="cs"/>
-          <w:sz w:val="24"/>
-          <w:szCs w:val="24"/>
-          <w:highlight w:val="green"/>
-          <w:rtl/>
-        </w:rPr>
-        <w:t>נבדק</w:t>
-      </w:r>
-    </w:p>
-    <w:p>
-      <w:pPr>
-        <w:rPr>
-          <w:sz w:val="24"/>
-          <w:szCs w:val="24"/>
-          <w:highlight w:val="yellow"/>
-        </w:rPr>
-      </w:pPr>
-    </w:p>
-    <w:p>
-      <w:pPr>
-        <w:bidi w:val="0"/>
-        <w:spacing w:after="160"/>
-        <w:ind w:left="0" w:firstLine="0"/>
-        <w:rPr>
-          <w:sz w:val="24"/>
-          <w:szCs w:val="24"/>
-          <w:highlight w:val="yellow"/>
-        </w:rPr>
-      </w:pPr>
-      <w:r>
-        <w:rPr>
-          <w:sz w:val="24"/>
-          <w:szCs w:val="24"/>
-          <w:highlight w:val="yellow"/>
-        </w:rPr>
-        <w:br w:type="page"/>
-      </w:r>
-    </w:p>
-    <w:p>
-      <w:pPr>
-        <w:ind w:left="709" w:firstLine="0"/>
-        <w:rPr>
-          <w:sz w:val="24"/>
-          <w:szCs w:val="24"/>
-        </w:rPr>
-      </w:pPr>
-    </w:p>
-    <w:p>
-      <w:pPr>
-        <w:ind w:left="709" w:firstLine="0"/>
-        <w:rPr>
-          <w:sz w:val="24"/>
-          <w:szCs w:val="24"/>
-        </w:rPr>
-      </w:pPr>
-    </w:p>
-    <w:p>
-      <w:pPr>
-        <w:ind w:left="709" w:firstLine="0"/>
-        <w:rPr>
-          <w:b/>
-          <w:bCs/>
-          <w:sz w:val="24"/>
-          <w:szCs w:val="24"/>
-          <w:u w:val="single"/>
         </w:rPr>
       </w:pPr>
       <w:r>
@@ -11895,6 +11855,7 @@
           <w:sz w:val="24"/>
           <w:szCs w:val="24"/>
           <w:rtl/>
+          <w:lang w:val="en-GB" w:eastAsia="en-GB" w:bidi="ar-SA"/>
         </w:rPr>
         <w:drawing>
           <wp:anchor distT="0" distB="0" distL="114300" distR="114300" simplePos="0" relativeHeight="251662336" behindDoc="0" locked="0" layoutInCell="1" allowOverlap="1" wp14:anchorId="486ECC54" wp14:editId="246216E5">
@@ -11920,7 +11881,7 @@
                     <pic:cNvPicPr/>
                   </pic:nvPicPr>
                   <pic:blipFill>
-                    <a:blip r:embed="rId14" cstate="print">
+                    <a:blip r:embed="rId12" cstate="print">
                       <a:extLst>
                         <a:ext uri="{28A0092B-C50C-407E-A947-70E740481C1C}">
                           <a14:useLocalDpi xmlns:a14="http://schemas.microsoft.com/office/drawing/2010/main" val="0"/>
@@ -12116,6 +12077,7 @@
           <w:sz w:val="24"/>
           <w:szCs w:val="24"/>
           <w:rtl/>
+          <w:lang w:val="en-GB" w:eastAsia="en-GB" w:bidi="ar-SA"/>
         </w:rPr>
         <w:drawing>
           <wp:anchor distT="0" distB="0" distL="114300" distR="114300" simplePos="0" relativeHeight="251663360" behindDoc="0" locked="0" layoutInCell="1" allowOverlap="1" wp14:anchorId="7745A07D" wp14:editId="5A89C3BE">
@@ -12141,7 +12103,7 @@
                     <pic:cNvPicPr/>
                   </pic:nvPicPr>
                   <pic:blipFill>
-                    <a:blip r:embed="rId15" cstate="print">
+                    <a:blip r:embed="rId13" cstate="print">
                       <a:extLst>
                         <a:ext uri="{28A0092B-C50C-407E-A947-70E740481C1C}">
                           <a14:useLocalDpi xmlns:a14="http://schemas.microsoft.com/office/drawing/2010/main" val="0"/>
@@ -12271,6 +12233,7 @@
           <w:sz w:val="24"/>
           <w:szCs w:val="24"/>
           <w:rtl/>
+          <w:lang w:val="en-GB" w:eastAsia="en-GB" w:bidi="ar-SA"/>
         </w:rPr>
         <w:drawing>
           <wp:inline distT="0" distB="0" distL="0" distR="0" wp14:anchorId="2EB2C208" wp14:editId="4BA61C74">
@@ -12288,7 +12251,7 @@
                     <pic:cNvPicPr/>
                   </pic:nvPicPr>
                   <pic:blipFill>
-                    <a:blip r:embed="rId16"/>
+                    <a:blip r:embed="rId14"/>
                     <a:stretch>
                       <a:fillRect/>
                     </a:stretch>
@@ -12472,6 +12435,7 @@
           <w:sz w:val="24"/>
           <w:szCs w:val="24"/>
           <w:rtl/>
+          <w:lang w:val="en-GB" w:eastAsia="en-GB" w:bidi="ar-SA"/>
         </w:rPr>
         <w:drawing>
           <wp:inline distT="0" distB="0" distL="0" distR="0" wp14:anchorId="5F52613A" wp14:editId="20650C7F">
@@ -12489,7 +12453,7 @@
                     <pic:cNvPicPr/>
                   </pic:nvPicPr>
                   <pic:blipFill>
-                    <a:blip r:embed="rId17"/>
+                    <a:blip r:embed="rId15"/>
                     <a:stretch>
                       <a:fillRect/>
                     </a:stretch>
@@ -12541,9 +12505,7 @@
     </w:p>
     <w:p>
       <w:pPr>
-        <w:bidi w:val="0"/>
-        <w:spacing w:after="160"/>
-        <w:ind w:left="0" w:firstLine="0"/>
+        <w:ind w:left="709" w:firstLine="0"/>
         <w:rPr>
           <w:b/>
           <w:bCs/>
@@ -12553,21 +12515,19 @@
           <w:rtl/>
         </w:rPr>
       </w:pPr>
-      <w:r>
+    </w:p>
+    <w:p>
+      <w:pPr>
+        <w:ind w:left="709" w:firstLine="0"/>
         <w:rPr>
           <w:b/>
           <w:bCs/>
           <w:sz w:val="24"/>
           <w:szCs w:val="24"/>
           <w:u w:val="single"/>
-          <w:rtl/>
-        </w:rPr>
-        <w:br w:type="page"/>
-      </w:r>
-    </w:p>
-    <w:p>
-      <w:pPr>
-        <w:ind w:left="709" w:firstLine="0"/>
+        </w:rPr>
+      </w:pPr>
+      <w:r>
         <w:rPr>
           <w:b/>
           <w:bCs/>
@@ -12576,45 +12536,23 @@
           <w:u w:val="single"/>
           <w:rtl/>
         </w:rPr>
-      </w:pPr>
+        <w:t>עמוד רמת שימוש במשאבי מחשב</w:t>
+      </w:r>
     </w:p>
     <w:p>
       <w:pPr>
         <w:ind w:left="709" w:firstLine="0"/>
         <w:rPr>
-          <w:b/>
-          <w:bCs/>
-          <w:sz w:val="24"/>
-          <w:szCs w:val="24"/>
-          <w:u w:val="single"/>
-        </w:rPr>
-      </w:pPr>
-      <w:r>
-        <w:rPr>
-          <w:b/>
-          <w:bCs/>
-          <w:sz w:val="24"/>
-          <w:szCs w:val="24"/>
-          <w:u w:val="single"/>
-          <w:rtl/>
-        </w:rPr>
-        <w:t>עמוד רמת שימוש במשאבי מחשב</w:t>
-      </w:r>
+          <w:noProof/>
+          <w:lang w:val="en-GB" w:eastAsia="en-GB" w:bidi="ar-SA"/>
+        </w:rPr>
+      </w:pPr>
     </w:p>
     <w:p>
       <w:pPr>
         <w:ind w:left="709" w:firstLine="0"/>
         <w:rPr>
           <w:noProof/>
-          <w:lang w:val="en-GB" w:eastAsia="en-GB" w:bidi="ar-SA"/>
-        </w:rPr>
-      </w:pPr>
-    </w:p>
-    <w:p>
-      <w:pPr>
-        <w:ind w:left="709" w:firstLine="0"/>
-        <w:rPr>
-          <w:noProof/>
           <w:rtl/>
           <w:lang w:val="en-GB" w:eastAsia="en-GB" w:bidi="ar-SA"/>
         </w:rPr>
@@ -12624,7 +12562,9 @@
           <w:rFonts w:cs="Times New Roman"/>
           <w:noProof/>
           <w:rtl/>
-        </w:rPr>
+          <w:lang w:val="en-GB" w:eastAsia="en-GB" w:bidi="ar-SA"/>
+        </w:rPr>
+        <w:lastRenderedPageBreak/>
         <w:drawing>
           <wp:inline distT="0" distB="0" distL="0" distR="0" wp14:anchorId="23CA246E" wp14:editId="28D37162">
             <wp:extent cx="5906770" cy="3691890"/>
@@ -12641,7 +12581,7 @@
                     <pic:cNvPicPr/>
                   </pic:nvPicPr>
                   <pic:blipFill>
-                    <a:blip r:embed="rId18"/>
+                    <a:blip r:embed="rId16"/>
                     <a:stretch>
                       <a:fillRect/>
                     </a:stretch>
@@ -12724,7 +12664,7 @@
     </w:p>
     <w:p>
       <w:pPr>
-        <w:pStyle w:val="2"/>
+        <w:pStyle w:val="Heading2"/>
         <w:rPr>
           <w:szCs w:val="24"/>
         </w:rPr>
@@ -12755,7 +12695,7 @@
     <w:p/>
     <w:p>
       <w:pPr>
-        <w:pStyle w:val="2"/>
+        <w:pStyle w:val="Heading2"/>
       </w:pPr>
       <w:r>
         <w:rPr>
@@ -12773,7 +12713,7 @@
     </w:p>
     <w:p>
       <w:pPr>
-        <w:pStyle w:val="1"/>
+        <w:pStyle w:val="Heading1"/>
       </w:pPr>
       <w:r>
         <w:rPr>
@@ -12784,7 +12724,7 @@
     </w:p>
     <w:p>
       <w:pPr>
-        <w:pStyle w:val="2"/>
+        <w:pStyle w:val="Heading2"/>
       </w:pPr>
       <w:r>
         <w:rPr>
@@ -12795,11 +12735,12 @@
     </w:p>
     <w:p>
       <w:pPr>
-        <w:pStyle w:val="a3"/>
+        <w:pStyle w:val="ListParagraph"/>
       </w:pPr>
       <w:r>
         <w:rPr>
           <w:noProof/>
+          <w:lang w:val="en-GB" w:eastAsia="en-GB" w:bidi="ar-SA"/>
         </w:rPr>
         <w:lastRenderedPageBreak/>
         <w:drawing>
@@ -12818,7 +12759,7 @@
                     <pic:cNvPicPr/>
                   </pic:nvPicPr>
                   <pic:blipFill>
-                    <a:blip r:embed="rId19">
+                    <a:blip r:embed="rId17">
                       <a:extLst>
                         <a:ext uri="{28A0092B-C50C-407E-A947-70E740481C1C}">
                           <a14:useLocalDpi xmlns:a14="http://schemas.microsoft.com/office/drawing/2010/main" val="0"/>
@@ -12847,7 +12788,7 @@
     </w:p>
     <w:p>
       <w:pPr>
-        <w:pStyle w:val="a3"/>
+        <w:pStyle w:val="ListParagraph"/>
         <w:rPr>
           <w:highlight w:val="yellow"/>
           <w:rtl/>
@@ -12856,7 +12797,7 @@
     </w:p>
     <w:p>
       <w:pPr>
-        <w:pStyle w:val="a3"/>
+        <w:pStyle w:val="ListParagraph"/>
         <w:rPr>
           <w:highlight w:val="red"/>
           <w:rtl/>
@@ -12865,7 +12806,7 @@
     </w:p>
     <w:p>
       <w:pPr>
-        <w:pStyle w:val="a3"/>
+        <w:pStyle w:val="ListParagraph"/>
         <w:rPr>
           <w:highlight w:val="red"/>
           <w:rtl/>
@@ -12922,7 +12863,7 @@
     </w:p>
     <w:p>
       <w:pPr>
-        <w:pStyle w:val="a3"/>
+        <w:pStyle w:val="ListParagraph"/>
         <w:rPr>
           <w:highlight w:val="yellow"/>
           <w:rtl/>
@@ -12931,7 +12872,7 @@
     </w:p>
     <w:p>
       <w:pPr>
-        <w:pStyle w:val="a3"/>
+        <w:pStyle w:val="ListParagraph"/>
         <w:rPr>
           <w:rtl/>
         </w:rPr>
@@ -13027,7 +12968,7 @@
     </w:p>
     <w:p>
       <w:pPr>
-        <w:pStyle w:val="a3"/>
+        <w:pStyle w:val="ListParagraph"/>
         <w:rPr>
           <w:rtl/>
         </w:rPr>
@@ -13035,7 +12976,7 @@
     </w:p>
     <w:p>
       <w:pPr>
-        <w:pStyle w:val="2"/>
+        <w:pStyle w:val="Heading2"/>
       </w:pPr>
       <w:r>
         <w:rPr>
@@ -13085,7 +13026,7 @@
     </w:p>
     <w:p>
       <w:pPr>
-        <w:pStyle w:val="2"/>
+        <w:pStyle w:val="Heading2"/>
       </w:pPr>
       <w:r>
         <w:rPr>
@@ -13103,7 +13044,7 @@
     </w:p>
     <w:p>
       <w:pPr>
-        <w:pStyle w:val="1"/>
+        <w:pStyle w:val="Heading1"/>
       </w:pPr>
       <w:r>
         <w:rPr>
@@ -13114,7 +13055,7 @@
     </w:p>
     <w:p>
       <w:pPr>
-        <w:pStyle w:val="2"/>
+        <w:pStyle w:val="Heading2"/>
       </w:pPr>
       <w:r>
         <w:t xml:space="preserve"> Use Case</w:t>
@@ -13130,6 +13071,7 @@
         <w:rPr>
           <w:noProof/>
           <w:rtl/>
+          <w:lang w:val="en-GB" w:eastAsia="en-GB" w:bidi="ar-SA"/>
         </w:rPr>
         <w:lastRenderedPageBreak/>
         <w:drawing>
@@ -13148,7 +13090,7 @@
                     <pic:cNvPicPr/>
                   </pic:nvPicPr>
                   <pic:blipFill>
-                    <a:blip r:embed="rId20">
+                    <a:blip r:embed="rId18">
                       <a:extLst>
                         <a:ext uri="{28A0092B-C50C-407E-A947-70E740481C1C}">
                           <a14:useLocalDpi xmlns:a14="http://schemas.microsoft.com/office/drawing/2010/main" val="0"/>
@@ -13213,7 +13155,7 @@
     <w:p/>
     <w:p>
       <w:pPr>
-        <w:pStyle w:val="2"/>
+        <w:pStyle w:val="Heading2"/>
       </w:pPr>
       <w:r>
         <w:t>Sequence Diagram</w:t>
@@ -13235,7 +13177,7 @@
     </w:p>
     <w:p>
       <w:pPr>
-        <w:pStyle w:val="2"/>
+        <w:pStyle w:val="Heading2"/>
       </w:pPr>
       <w:r>
         <w:t>Data flow</w:t>
@@ -13256,6 +13198,7 @@
       <w:r>
         <w:rPr>
           <w:noProof/>
+          <w:lang w:val="en-GB" w:eastAsia="en-GB" w:bidi="ar-SA"/>
         </w:rPr>
         <w:drawing>
           <wp:inline distT="0" distB="0" distL="0" distR="0" wp14:anchorId="0692813D" wp14:editId="4A35504E">
@@ -13273,7 +13216,7 @@
                     <pic:cNvPicPr/>
                   </pic:nvPicPr>
                   <pic:blipFill>
-                    <a:blip r:embed="rId21">
+                    <a:blip r:embed="rId19">
                       <a:extLst>
                         <a:ext uri="{28A0092B-C50C-407E-A947-70E740481C1C}">
                           <a14:useLocalDpi xmlns:a14="http://schemas.microsoft.com/office/drawing/2010/main" val="0"/>
@@ -13304,7 +13247,6 @@
     <w:p>
       <w:pPr>
         <w:rPr>
-          <w:rFonts w:hint="cs"/>
           <w:rtl/>
         </w:rPr>
       </w:pPr>
@@ -13362,7 +13304,7 @@
     </w:p>
     <w:p>
       <w:pPr>
-        <w:pStyle w:val="1"/>
+        <w:pStyle w:val="Heading1"/>
       </w:pPr>
       <w:r>
         <w:rPr>
@@ -13380,7 +13322,7 @@
     </w:p>
     <w:p>
       <w:pPr>
-        <w:pStyle w:val="2"/>
+        <w:pStyle w:val="Heading2"/>
       </w:pPr>
       <w:r>
         <w:rPr>
@@ -13392,7 +13334,7 @@
     </w:p>
     <w:p>
       <w:pPr>
-        <w:pStyle w:val="2"/>
+        <w:pStyle w:val="Heading2"/>
       </w:pPr>
       <w:r>
         <w:rPr>
@@ -13429,7 +13371,7 @@
     </w:p>
     <w:p>
       <w:pPr>
-        <w:pStyle w:val="a3"/>
+        <w:pStyle w:val="ListParagraph"/>
       </w:pPr>
     </w:p>
     <w:p>
@@ -13444,7 +13386,7 @@
     </w:p>
     <w:p>
       <w:pPr>
-        <w:pStyle w:val="1"/>
+        <w:pStyle w:val="Heading1"/>
       </w:pPr>
       <w:r>
         <w:rPr>
@@ -13462,7 +13404,7 @@
     </w:p>
     <w:p>
       <w:pPr>
-        <w:pStyle w:val="1"/>
+        <w:pStyle w:val="Heading1"/>
       </w:pPr>
       <w:r>
         <w:rPr>
@@ -13473,7 +13415,7 @@
     </w:p>
     <w:p>
       <w:pPr>
-        <w:pStyle w:val="2"/>
+        <w:pStyle w:val="Heading2"/>
       </w:pPr>
       <w:r>
         <w:rPr>
@@ -13484,7 +13426,7 @@
     </w:p>
     <w:p>
       <w:pPr>
-        <w:pStyle w:val="2"/>
+        <w:pStyle w:val="Heading2"/>
       </w:pPr>
       <w:r>
         <w:rPr>
@@ -13495,7 +13437,7 @@
     </w:p>
     <w:p>
       <w:pPr>
-        <w:pStyle w:val="2"/>
+        <w:pStyle w:val="Heading2"/>
         <w:rPr>
           <w:color w:val="2E74B5" w:themeColor="accent1" w:themeShade="BF"/>
         </w:rPr>
@@ -13509,7 +13451,7 @@
     </w:p>
     <w:p>
       <w:pPr>
-        <w:pStyle w:val="2"/>
+        <w:pStyle w:val="Heading2"/>
       </w:pPr>
       <w:r>
         <w:rPr>
@@ -13540,7 +13482,7 @@
     </w:p>
     <w:p>
       <w:pPr>
-        <w:pStyle w:val="2"/>
+        <w:pStyle w:val="Heading2"/>
       </w:pPr>
       <w:r>
         <w:rPr>
@@ -13565,7 +13507,7 @@
     </w:p>
     <w:p>
       <w:pPr>
-        <w:pStyle w:val="1"/>
+        <w:pStyle w:val="Heading1"/>
       </w:pPr>
       <w:r>
         <w:rPr>
@@ -13612,7 +13554,7 @@
     </w:p>
     <w:p>
       <w:pPr>
-        <w:pStyle w:val="1"/>
+        <w:pStyle w:val="Heading1"/>
       </w:pPr>
       <w:r>
         <w:rPr>
@@ -13623,7 +13565,7 @@
     </w:p>
     <w:p>
       <w:pPr>
-        <w:pStyle w:val="2"/>
+        <w:pStyle w:val="Heading2"/>
       </w:pPr>
       <w:r>
         <w:rPr>
@@ -13645,7 +13587,7 @@
     <w:p/>
     <w:tbl>
       <w:tblPr>
-        <w:tblStyle w:val="a6"/>
+        <w:tblStyle w:val="TableGrid0"/>
         <w:bidiVisual/>
         <w:tblW w:w="0" w:type="auto"/>
         <w:tblInd w:w="10" w:type="dxa"/>
@@ -13842,7 +13784,7 @@
     </w:p>
     <w:p>
       <w:pPr>
-        <w:pStyle w:val="2"/>
+        <w:pStyle w:val="Heading2"/>
       </w:pPr>
       <w:r>
         <w:rPr>
@@ -13877,7 +13819,7 @@
     </w:p>
     <w:tbl>
       <w:tblPr>
-        <w:tblStyle w:val="a6"/>
+        <w:tblStyle w:val="TableGrid0"/>
         <w:bidiVisual/>
         <w:tblW w:w="0" w:type="auto"/>
         <w:tblInd w:w="1108" w:type="dxa"/>
@@ -14171,7 +14113,7 @@
     </w:p>
     <w:p>
       <w:pPr>
-        <w:pStyle w:val="1"/>
+        <w:pStyle w:val="Heading1"/>
       </w:pPr>
       <w:r>
         <w:t xml:space="preserve"> )version control </w:t>
@@ -14244,7 +14186,7 @@
     </w:p>
     <w:tbl>
       <w:tblPr>
-        <w:tblStyle w:val="a6"/>
+        <w:tblStyle w:val="TableGrid0"/>
         <w:bidiVisual/>
         <w:tblW w:w="0" w:type="auto"/>
         <w:tblLook w:val="04A0" w:firstRow="1" w:lastRow="0" w:firstColumn="1" w:lastColumn="0" w:noHBand="0" w:noVBand="1"/>
@@ -14364,7 +14306,7 @@
     <w:p/>
     <w:p>
       <w:pPr>
-        <w:pStyle w:val="3"/>
+        <w:pStyle w:val="Heading3"/>
         <w:numPr>
           <w:ilvl w:val="0"/>
           <w:numId w:val="42"/>
@@ -14419,7 +14361,7 @@
     </w:p>
     <w:p>
       <w:pPr>
-        <w:pStyle w:val="3"/>
+        <w:pStyle w:val="Heading3"/>
       </w:pPr>
       <w:r>
         <w:rPr>
@@ -14440,7 +14382,7 @@
     </w:p>
     <w:tbl>
       <w:tblPr>
-        <w:tblStyle w:val="a6"/>
+        <w:tblStyle w:val="TableGrid0"/>
         <w:bidiVisual/>
         <w:tblW w:w="0" w:type="auto"/>
         <w:tblLook w:val="04A0" w:firstRow="1" w:lastRow="0" w:firstColumn="1" w:lastColumn="0" w:noHBand="0" w:noVBand="1"/>
@@ -14609,6 +14551,7 @@
       <w:r>
         <w:rPr>
           <w:noProof/>
+          <w:lang w:val="en-GB" w:eastAsia="en-GB" w:bidi="ar-SA"/>
         </w:rPr>
         <mc:AlternateContent>
           <mc:Choice Requires="wpg">
@@ -14690,7 +14633,7 @@
               </wp:inline>
             </w:drawing>
           </mc:Choice>
-          <mc:Fallback xmlns:cx2="http://schemas.microsoft.com/office/drawing/2015/10/21/chartex" xmlns:cx3="http://schemas.microsoft.com/office/drawing/2016/5/9/chartex" xmlns:cx4="http://schemas.microsoft.com/office/drawing/2016/5/10/chartex" xmlns:cx5="http://schemas.microsoft.com/office/drawing/2016/5/11/chartex" xmlns:cx6="http://schemas.microsoft.com/office/drawing/2016/5/12/chartex" xmlns:cx7="http://schemas.microsoft.com/office/drawing/2016/5/13/chartex" xmlns:cx8="http://schemas.microsoft.com/office/drawing/2016/5/14/chartex" xmlns:aink="http://schemas.microsoft.com/office/drawing/2016/ink" xmlns:am3d="http://schemas.microsoft.com/office/drawing/2017/model3d" xmlns:w16cex="http://schemas.microsoft.com/office/word/2018/wordml/cex" xmlns:w16cid="http://schemas.microsoft.com/office/word/2016/wordml/cid" xmlns:w16="http://schemas.microsoft.com/office/word/2018/wordml" xmlns:cx1="http://schemas.microsoft.com/office/drawing/2015/9/8/chartex">
+          <mc:Fallback xmlns:cx1="http://schemas.microsoft.com/office/drawing/2015/9/8/chartex" xmlns:w16="http://schemas.microsoft.com/office/word/2018/wordml" xmlns:w16cid="http://schemas.microsoft.com/office/word/2016/wordml/cid" xmlns:w16cex="http://schemas.microsoft.com/office/word/2018/wordml/cex" xmlns:am3d="http://schemas.microsoft.com/office/drawing/2017/model3d" xmlns:aink="http://schemas.microsoft.com/office/drawing/2016/ink" xmlns:cx8="http://schemas.microsoft.com/office/drawing/2016/5/14/chartex" xmlns:cx7="http://schemas.microsoft.com/office/drawing/2016/5/13/chartex" xmlns:cx6="http://schemas.microsoft.com/office/drawing/2016/5/12/chartex" xmlns:cx5="http://schemas.microsoft.com/office/drawing/2016/5/11/chartex" xmlns:cx4="http://schemas.microsoft.com/office/drawing/2016/5/10/chartex" xmlns:cx3="http://schemas.microsoft.com/office/drawing/2016/5/9/chartex" xmlns:cx2="http://schemas.microsoft.com/office/drawing/2015/10/21/chartex">
             <w:pict>
               <v:group w14:anchorId="0DA9195E" id="Group 19925" o:spid="_x0000_s1026" style="width:461.85pt;height:1.45pt;mso-position-horizontal-relative:char;mso-position-vertical-relative:line" coordsize="58656,182" o:gfxdata="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">
                 <v:shape id="Shape 86087" o:spid="_x0000_s1027" style="position:absolute;width:58656;height:182;visibility:visible;mso-wrap-style:square;v-text-anchor:top" coordsize="5865622,18288" o:gfxdata="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" path="m,l5865622,r,18288l,18288,,e" fillcolor="black" stroked="f" strokeweight="0">
@@ -14712,7 +14655,7 @@
     </w:p>
     <w:p>
       <w:pPr>
-        <w:pStyle w:val="3"/>
+        <w:pStyle w:val="Heading3"/>
       </w:pPr>
       <w:r>
         <w:rPr>
@@ -14753,7 +14696,7 @@
     </w:p>
     <w:p>
       <w:pPr>
-        <w:pStyle w:val="3"/>
+        <w:pStyle w:val="Heading3"/>
       </w:pPr>
       <w:r>
         <w:rPr>
@@ -14800,9 +14743,9 @@
       </w:pPr>
     </w:p>
     <w:sectPr>
-      <w:footerReference w:type="even" r:id="rId22"/>
-      <w:footerReference w:type="default" r:id="rId23"/>
-      <w:footerReference w:type="first" r:id="rId24"/>
+      <w:footerReference w:type="even" r:id="rId20"/>
+      <w:footerReference w:type="default" r:id="rId21"/>
+      <w:footerReference w:type="first" r:id="rId22"/>
       <w:pgSz w:w="11906" w:h="16841"/>
       <w:pgMar w:top="724" w:right="1462" w:bottom="289" w:left="1142" w:header="720" w:footer="720" w:gutter="0"/>
       <w:cols w:space="720"/>
@@ -17501,7 +17444,7 @@
     <w:lvl w:ilvl="0">
       <w:start w:val="1"/>
       <w:numFmt w:val="decimal"/>
-      <w:pStyle w:val="1"/>
+      <w:pStyle w:val="Heading1"/>
       <w:lvlText w:val="%1."/>
       <w:lvlJc w:val="left"/>
       <w:pPr>
@@ -17526,7 +17469,7 @@
     <w:lvl w:ilvl="1">
       <w:start w:val="1"/>
       <w:numFmt w:val="decimal"/>
-      <w:pStyle w:val="2"/>
+      <w:pStyle w:val="Heading2"/>
       <w:lvlText w:val="%1.%2."/>
       <w:lvlJc w:val="left"/>
       <w:pPr>
@@ -19561,7 +19504,7 @@
     <w:lvl w:ilvl="0" w:tplc="7C649374">
       <w:start w:val="1"/>
       <w:numFmt w:val="hebrew1"/>
-      <w:pStyle w:val="3"/>
+      <w:pStyle w:val="Heading3"/>
       <w:lvlText w:val="%1."/>
       <w:lvlJc w:val="left"/>
       <w:pPr>
@@ -21333,7 +21276,7 @@
     <w:lsdException w:name="List Table 6 Colorful Accent 6" w:uiPriority="51"/>
     <w:lsdException w:name="List Table 7 Colorful Accent 6" w:uiPriority="52"/>
   </w:latentStyles>
-  <w:style w:type="paragraph" w:default="1" w:styleId="a">
+  <w:style w:type="paragraph" w:default="1" w:styleId="Normal">
     <w:name w:val="Normal"/>
     <w:qFormat/>
     <w:rsid w:val="001F4C7D"/>
@@ -21349,11 +21292,11 @@
       <w:szCs w:val="28"/>
     </w:rPr>
   </w:style>
-  <w:style w:type="paragraph" w:styleId="1">
+  <w:style w:type="paragraph" w:styleId="Heading1">
     <w:name w:val="heading 1"/>
-    <w:basedOn w:val="a"/>
-    <w:next w:val="a"/>
-    <w:link w:val="10"/>
+    <w:basedOn w:val="Normal"/>
+    <w:next w:val="Normal"/>
+    <w:link w:val="Heading1Char"/>
     <w:uiPriority w:val="9"/>
     <w:qFormat/>
     <w:rsid w:val="001F4C7D"/>
@@ -21371,11 +21314,11 @@
       <w:szCs w:val="26"/>
     </w:rPr>
   </w:style>
-  <w:style w:type="paragraph" w:styleId="2">
+  <w:style w:type="paragraph" w:styleId="Heading2">
     <w:name w:val="heading 2"/>
-    <w:basedOn w:val="a"/>
-    <w:next w:val="a"/>
-    <w:link w:val="20"/>
+    <w:basedOn w:val="Normal"/>
+    <w:next w:val="Normal"/>
+    <w:link w:val="Heading2Char"/>
     <w:uiPriority w:val="9"/>
     <w:unhideWhenUsed/>
     <w:qFormat/>
@@ -21393,11 +21336,11 @@
       <w:szCs w:val="26"/>
     </w:rPr>
   </w:style>
-  <w:style w:type="paragraph" w:styleId="3">
+  <w:style w:type="paragraph" w:styleId="Heading3">
     <w:name w:val="heading 3"/>
-    <w:basedOn w:val="a"/>
-    <w:next w:val="a"/>
-    <w:link w:val="30"/>
+    <w:basedOn w:val="Normal"/>
+    <w:next w:val="Normal"/>
+    <w:link w:val="Heading3Char"/>
     <w:uiPriority w:val="9"/>
     <w:unhideWhenUsed/>
     <w:qFormat/>
@@ -21416,13 +21359,13 @@
       <w:u w:val="single" w:color="000000"/>
     </w:rPr>
   </w:style>
-  <w:style w:type="character" w:default="1" w:styleId="a0">
+  <w:style w:type="character" w:default="1" w:styleId="DefaultParagraphFont">
     <w:name w:val="Default Paragraph Font"/>
     <w:uiPriority w:val="1"/>
     <w:semiHidden/>
     <w:unhideWhenUsed/>
   </w:style>
-  <w:style w:type="table" w:default="1" w:styleId="a1">
+  <w:style w:type="table" w:default="1" w:styleId="TableNormal">
     <w:name w:val="Normal Table"/>
     <w:uiPriority w:val="99"/>
     <w:semiHidden/>
@@ -21437,7 +21380,7 @@
       </w:tblCellMar>
     </w:tblPr>
   </w:style>
-  <w:style w:type="numbering" w:default="1" w:styleId="a2">
+  <w:style w:type="numbering" w:default="1" w:styleId="NoList">
     <w:name w:val="No List"/>
     <w:uiPriority w:val="99"/>
     <w:semiHidden/>
@@ -21457,9 +21400,9 @@
       </w:tblCellMar>
     </w:tblPr>
   </w:style>
-  <w:style w:type="paragraph" w:styleId="a3">
+  <w:style w:type="paragraph" w:styleId="ListParagraph">
     <w:name w:val="List Paragraph"/>
-    <w:basedOn w:val="a"/>
+    <w:basedOn w:val="Normal"/>
     <w:uiPriority w:val="34"/>
     <w:qFormat/>
     <w:rsid w:val="00CC3D20"/>
@@ -21474,10 +21417,10 @@
       <w:sz w:val="22"/>
     </w:rPr>
   </w:style>
-  <w:style w:type="paragraph" w:styleId="a4">
+  <w:style w:type="paragraph" w:styleId="Header">
     <w:name w:val="header"/>
-    <w:basedOn w:val="a"/>
-    <w:link w:val="a5"/>
+    <w:basedOn w:val="Normal"/>
+    <w:link w:val="HeaderChar"/>
     <w:uiPriority w:val="99"/>
     <w:unhideWhenUsed/>
     <w:rsid w:val="00F25502"/>
@@ -21489,10 +21432,10 @@
       <w:spacing w:line="240" w:lineRule="auto"/>
     </w:pPr>
   </w:style>
-  <w:style w:type="character" w:customStyle="1" w:styleId="a5">
-    <w:name w:val="כותרת עליונה תו"/>
-    <w:basedOn w:val="a0"/>
-    <w:link w:val="a4"/>
+  <w:style w:type="character" w:customStyle="1" w:styleId="HeaderChar">
+    <w:name w:val="Header Char"/>
+    <w:basedOn w:val="DefaultParagraphFont"/>
+    <w:link w:val="Header"/>
     <w:uiPriority w:val="99"/>
     <w:rsid w:val="00F25502"/>
     <w:rPr>
@@ -21501,9 +21444,9 @@
       <w:sz w:val="26"/>
     </w:rPr>
   </w:style>
-  <w:style w:type="table" w:styleId="a6">
+  <w:style w:type="table" w:styleId="TableGrid0">
     <w:name w:val="Table Grid"/>
-    <w:basedOn w:val="a1"/>
+    <w:basedOn w:val="TableNormal"/>
     <w:uiPriority w:val="39"/>
     <w:rsid w:val="00E015AA"/>
     <w:pPr>
@@ -21522,7 +21465,7 @@
   </w:style>
   <w:style w:type="character" w:styleId="Hyperlink">
     <w:name w:val="Hyperlink"/>
-    <w:basedOn w:val="a0"/>
+    <w:basedOn w:val="DefaultParagraphFont"/>
     <w:uiPriority w:val="99"/>
     <w:unhideWhenUsed/>
     <w:rsid w:val="000D261B"/>
@@ -21531,10 +21474,10 @@
       <w:u w:val="single"/>
     </w:rPr>
   </w:style>
-  <w:style w:type="paragraph" w:styleId="a7">
+  <w:style w:type="paragraph" w:styleId="BalloonText">
     <w:name w:val="Balloon Text"/>
-    <w:basedOn w:val="a"/>
-    <w:link w:val="a8"/>
+    <w:basedOn w:val="Normal"/>
+    <w:link w:val="BalloonTextChar"/>
     <w:uiPriority w:val="99"/>
     <w:semiHidden/>
     <w:unhideWhenUsed/>
@@ -21548,10 +21491,10 @@
       <w:szCs w:val="16"/>
     </w:rPr>
   </w:style>
-  <w:style w:type="character" w:customStyle="1" w:styleId="a8">
-    <w:name w:val="טקסט בלונים תו"/>
-    <w:basedOn w:val="a0"/>
-    <w:link w:val="a7"/>
+  <w:style w:type="character" w:customStyle="1" w:styleId="BalloonTextChar">
+    <w:name w:val="Balloon Text Char"/>
+    <w:basedOn w:val="DefaultParagraphFont"/>
+    <w:link w:val="BalloonText"/>
     <w:uiPriority w:val="99"/>
     <w:semiHidden/>
     <w:rsid w:val="00F8613E"/>
@@ -21562,10 +21505,10 @@
       <w:szCs w:val="16"/>
     </w:rPr>
   </w:style>
-  <w:style w:type="paragraph" w:styleId="HTML">
+  <w:style w:type="paragraph" w:styleId="HTMLPreformatted">
     <w:name w:val="HTML Preformatted"/>
-    <w:basedOn w:val="a"/>
-    <w:link w:val="HTML0"/>
+    <w:basedOn w:val="Normal"/>
+    <w:link w:val="HTMLPreformattedChar"/>
     <w:uiPriority w:val="99"/>
     <w:semiHidden/>
     <w:unhideWhenUsed/>
@@ -21600,10 +21543,10 @@
       <w:szCs w:val="20"/>
     </w:rPr>
   </w:style>
-  <w:style w:type="character" w:customStyle="1" w:styleId="HTML0">
-    <w:name w:val="HTML מעוצב מראש תו"/>
-    <w:basedOn w:val="a0"/>
-    <w:link w:val="HTML"/>
+  <w:style w:type="character" w:customStyle="1" w:styleId="HTMLPreformattedChar">
+    <w:name w:val="HTML Preformatted Char"/>
+    <w:basedOn w:val="DefaultParagraphFont"/>
+    <w:link w:val="HTMLPreformatted"/>
     <w:uiPriority w:val="99"/>
     <w:semiHidden/>
     <w:rsid w:val="00F83B4F"/>
@@ -21613,10 +21556,10 @@
       <w:szCs w:val="20"/>
     </w:rPr>
   </w:style>
-  <w:style w:type="character" w:customStyle="1" w:styleId="10">
-    <w:name w:val="כותרת 1 תו"/>
-    <w:basedOn w:val="a0"/>
-    <w:link w:val="1"/>
+  <w:style w:type="character" w:customStyle="1" w:styleId="Heading1Char">
+    <w:name w:val="Heading 1 Char"/>
+    <w:basedOn w:val="DefaultParagraphFont"/>
+    <w:link w:val="Heading1"/>
     <w:uiPriority w:val="9"/>
     <w:rsid w:val="001F4C7D"/>
     <w:rPr>
@@ -21628,10 +21571,10 @@
       <w:szCs w:val="26"/>
     </w:rPr>
   </w:style>
-  <w:style w:type="character" w:customStyle="1" w:styleId="20">
-    <w:name w:val="כותרת 2 תו"/>
-    <w:basedOn w:val="a0"/>
-    <w:link w:val="2"/>
+  <w:style w:type="character" w:customStyle="1" w:styleId="Heading2Char">
+    <w:name w:val="Heading 2 Char"/>
+    <w:basedOn w:val="DefaultParagraphFont"/>
+    <w:link w:val="Heading2"/>
     <w:uiPriority w:val="9"/>
     <w:rsid w:val="001F4C7D"/>
     <w:rPr>
@@ -21641,10 +21584,10 @@
       <w:szCs w:val="26"/>
     </w:rPr>
   </w:style>
-  <w:style w:type="character" w:customStyle="1" w:styleId="30">
-    <w:name w:val="כותרת 3 תו"/>
-    <w:basedOn w:val="a0"/>
-    <w:link w:val="3"/>
+  <w:style w:type="character" w:customStyle="1" w:styleId="Heading3Char">
+    <w:name w:val="Heading 3 Char"/>
+    <w:basedOn w:val="DefaultParagraphFont"/>
+    <w:link w:val="Heading3"/>
     <w:uiPriority w:val="9"/>
     <w:rsid w:val="001F4C7D"/>
     <w:rPr>
@@ -21659,7 +21602,7 @@
   </w:style>
   <w:style w:type="paragraph" w:styleId="NormalWeb">
     <w:name w:val="Normal (Web)"/>
-    <w:basedOn w:val="a"/>
+    <w:basedOn w:val="Normal"/>
     <w:uiPriority w:val="99"/>
     <w:unhideWhenUsed/>
     <w:rsid w:val="00CC6277"/>
@@ -21676,9 +21619,9 @@
       <w:lang w:val="en-GB" w:eastAsia="en-GB" w:bidi="ar-SA"/>
     </w:rPr>
   </w:style>
-  <w:style w:type="character" w:styleId="a9">
+  <w:style w:type="character" w:styleId="Strong">
     <w:name w:val="Strong"/>
-    <w:basedOn w:val="a0"/>
+    <w:basedOn w:val="DefaultParagraphFont"/>
     <w:uiPriority w:val="22"/>
     <w:qFormat/>
     <w:rsid w:val="00CC6277"/>
@@ -21689,8 +21632,8 @@
   </w:style>
   <w:style w:type="table" w:customStyle="1" w:styleId="TableGrid1">
     <w:name w:val="Table Grid1"/>
-    <w:basedOn w:val="a1"/>
-    <w:next w:val="a6"/>
+    <w:basedOn w:val="TableNormal"/>
+    <w:next w:val="TableGrid0"/>
     <w:uiPriority w:val="39"/>
     <w:rsid w:val="00765291"/>
     <w:pPr>
@@ -21980,7 +21923,7 @@
 </file>
 
 <file path=customXml/itemProps1.xml><?xml version="1.0" encoding="utf-8"?>
-<ds:datastoreItem xmlns:ds="http://schemas.openxmlformats.org/officeDocument/2006/customXml" ds:itemID="{5C6AE5E3-5333-422F-9A51-F3C73567A522}">
+<ds:datastoreItem xmlns:ds="http://schemas.openxmlformats.org/officeDocument/2006/customXml" ds:itemID="{BAE3FF05-2712-4739-8112-858E271447E4}">
   <ds:schemaRefs>
     <ds:schemaRef ds:uri="http://schemas.openxmlformats.org/officeDocument/2006/bibliography"/>
   </ds:schemaRefs>

</xml_diff>

<commit_message>
added them to the word file
</commit_message>
<xml_diff>
--- a/הפרוייקט/קובץ תשובת המרצה 21.docx
+++ b/הפרוייקט/קובץ תשובת המרצה 21.docx
@@ -9368,19 +9368,7 @@
                 <w:rtl/>
                 <w:lang w:bidi="he-IL"/>
               </w:rPr>
-              <w:t>המשת</w:t>
-            </w:r>
-            <w:bookmarkStart w:id="0" w:name="_GoBack"/>
-            <w:bookmarkEnd w:id="0"/>
-            <w:r>
-              <w:rPr>
-                <w:rFonts w:eastAsia="Calibri"/>
-                <w:sz w:val="24"/>
-                <w:szCs w:val="24"/>
-                <w:rtl/>
-                <w:lang w:bidi="he-IL"/>
-              </w:rPr>
-              <w:t>מש יכול לסנן את</w:t>
+              <w:t>המשתמש יכול לסנן את</w:t>
             </w:r>
             <w:r>
               <w:rPr>
@@ -12744,10 +12732,18 @@
         </w:rPr>
         <w:lastRenderedPageBreak/>
         <w:drawing>
-          <wp:inline distT="0" distB="0" distL="0" distR="0" wp14:anchorId="59499E23" wp14:editId="1F27B6CE">
-            <wp:extent cx="5906770" cy="4298950"/>
-            <wp:effectExtent l="0" t="0" r="0" b="6350"/>
-            <wp:docPr id="14" name="Picture 14"/>
+          <wp:anchor distT="0" distB="0" distL="114300" distR="114300" simplePos="0" relativeHeight="251664384" behindDoc="0" locked="0" layoutInCell="1" allowOverlap="1" wp14:anchorId="520B6130" wp14:editId="6065AD4F">
+            <wp:simplePos x="0" y="0"/>
+            <wp:positionH relativeFrom="column">
+              <wp:posOffset>95445</wp:posOffset>
+            </wp:positionH>
+            <wp:positionV relativeFrom="paragraph">
+              <wp:posOffset>0</wp:posOffset>
+            </wp:positionV>
+            <wp:extent cx="5343525" cy="7248525"/>
+            <wp:effectExtent l="0" t="0" r="9525" b="9525"/>
+            <wp:wrapSquare wrapText="bothSides"/>
+            <wp:docPr id="3" name="Picture 3"/>
             <wp:cNvGraphicFramePr>
               <a:graphicFrameLocks xmlns:a="http://schemas.openxmlformats.org/drawingml/2006/main" noChangeAspect="1"/>
             </wp:cNvGraphicFramePr>
@@ -12755,7 +12751,7 @@
               <a:graphicData uri="http://schemas.openxmlformats.org/drawingml/2006/picture">
                 <pic:pic xmlns:pic="http://schemas.openxmlformats.org/drawingml/2006/picture">
                   <pic:nvPicPr>
-                    <pic:cNvPr id="14" name="ERD.drawio.png"/>
+                    <pic:cNvPr id="3" name="Recent ERD Diagram.drawio 2.png"/>
                     <pic:cNvPicPr/>
                   </pic:nvPicPr>
                   <pic:blipFill>
@@ -12773,7 +12769,7 @@
                   <pic:spPr>
                     <a:xfrm>
                       <a:off x="0" y="0"/>
-                      <a:ext cx="5906770" cy="4298950"/>
+                      <a:ext cx="5343525" cy="7248525"/>
                     </a:xfrm>
                     <a:prstGeom prst="rect">
                       <a:avLst/>
@@ -12782,7 +12778,7 @@
                 </pic:pic>
               </a:graphicData>
             </a:graphic>
-          </wp:inline>
+          </wp:anchor>
         </w:drawing>
       </w:r>
     </w:p>
@@ -12982,6 +12978,7 @@
         <w:rPr>
           <w:rtl/>
         </w:rPr>
+        <w:lastRenderedPageBreak/>
         <w:t xml:space="preserve">נא פרט את שיטת </w:t>
       </w:r>
       <w:r>
@@ -13073,7 +13070,6 @@
           <w:rtl/>
           <w:lang w:val="en-GB" w:eastAsia="en-GB" w:bidi="ar-SA"/>
         </w:rPr>
-        <w:lastRenderedPageBreak/>
         <w:drawing>
           <wp:inline distT="0" distB="0" distL="0" distR="0" wp14:anchorId="0DA9DD23" wp14:editId="66326AA8">
             <wp:extent cx="4773344" cy="3509962"/>
@@ -13195,16 +13191,27 @@
       <w:pPr>
         <w:jc w:val="right"/>
       </w:pPr>
+      <w:bookmarkStart w:id="0" w:name="_GoBack"/>
+      <w:bookmarkEnd w:id="0"/>
       <w:r>
         <w:rPr>
           <w:noProof/>
           <w:lang w:val="en-GB" w:eastAsia="en-GB" w:bidi="ar-SA"/>
         </w:rPr>
+        <w:lastRenderedPageBreak/>
         <w:drawing>
-          <wp:inline distT="0" distB="0" distL="0" distR="0" wp14:anchorId="0692813D" wp14:editId="4A35504E">
-            <wp:extent cx="5438775" cy="3629025"/>
+          <wp:anchor distT="0" distB="0" distL="114300" distR="114300" simplePos="0" relativeHeight="251665408" behindDoc="0" locked="0" layoutInCell="1" allowOverlap="1" wp14:anchorId="7E502590" wp14:editId="15513B2D">
+            <wp:simplePos x="0" y="0"/>
+            <wp:positionH relativeFrom="column">
+              <wp:posOffset>1661</wp:posOffset>
+            </wp:positionH>
+            <wp:positionV relativeFrom="paragraph">
+              <wp:posOffset>0</wp:posOffset>
+            </wp:positionV>
+            <wp:extent cx="5724525" cy="3819525"/>
             <wp:effectExtent l="0" t="0" r="9525" b="9525"/>
-            <wp:docPr id="15" name="Picture 15"/>
+            <wp:wrapSquare wrapText="bothSides"/>
+            <wp:docPr id="7" name="Picture 7"/>
             <wp:cNvGraphicFramePr>
               <a:graphicFrameLocks xmlns:a="http://schemas.openxmlformats.org/drawingml/2006/main" noChangeAspect="1"/>
             </wp:cNvGraphicFramePr>
@@ -13212,7 +13219,7 @@
               <a:graphicData uri="http://schemas.openxmlformats.org/drawingml/2006/picture">
                 <pic:pic xmlns:pic="http://schemas.openxmlformats.org/drawingml/2006/picture">
                   <pic:nvPicPr>
-                    <pic:cNvPr id="15" name="Recent Context Diagram.drawio.png"/>
+                    <pic:cNvPr id="7" name="Recent Context Diagram 2.drawio.png"/>
                     <pic:cNvPicPr/>
                   </pic:nvPicPr>
                   <pic:blipFill>
@@ -13230,7 +13237,7 @@
                   <pic:spPr>
                     <a:xfrm>
                       <a:off x="0" y="0"/>
-                      <a:ext cx="5438775" cy="3629025"/>
+                      <a:ext cx="5724525" cy="3819525"/>
                     </a:xfrm>
                     <a:prstGeom prst="rect">
                       <a:avLst/>
@@ -13239,7 +13246,7 @@
                 </pic:pic>
               </a:graphicData>
             </a:graphic>
-          </wp:inline>
+          </wp:anchor>
         </w:drawing>
       </w:r>
     </w:p>
@@ -14633,7 +14640,7 @@
               </wp:inline>
             </w:drawing>
           </mc:Choice>
-          <mc:Fallback xmlns:cx1="http://schemas.microsoft.com/office/drawing/2015/9/8/chartex" xmlns:w16="http://schemas.microsoft.com/office/word/2018/wordml" xmlns:w16cid="http://schemas.microsoft.com/office/word/2016/wordml/cid" xmlns:w16cex="http://schemas.microsoft.com/office/word/2018/wordml/cex" xmlns:am3d="http://schemas.microsoft.com/office/drawing/2017/model3d" xmlns:aink="http://schemas.microsoft.com/office/drawing/2016/ink" xmlns:cx8="http://schemas.microsoft.com/office/drawing/2016/5/14/chartex" xmlns:cx7="http://schemas.microsoft.com/office/drawing/2016/5/13/chartex" xmlns:cx6="http://schemas.microsoft.com/office/drawing/2016/5/12/chartex" xmlns:cx5="http://schemas.microsoft.com/office/drawing/2016/5/11/chartex" xmlns:cx4="http://schemas.microsoft.com/office/drawing/2016/5/10/chartex" xmlns:cx3="http://schemas.microsoft.com/office/drawing/2016/5/9/chartex" xmlns:cx2="http://schemas.microsoft.com/office/drawing/2015/10/21/chartex">
+          <mc:Fallback xmlns:cx2="http://schemas.microsoft.com/office/drawing/2015/10/21/chartex" xmlns:cx3="http://schemas.microsoft.com/office/drawing/2016/5/9/chartex" xmlns:cx4="http://schemas.microsoft.com/office/drawing/2016/5/10/chartex" xmlns:cx5="http://schemas.microsoft.com/office/drawing/2016/5/11/chartex" xmlns:cx6="http://schemas.microsoft.com/office/drawing/2016/5/12/chartex" xmlns:cx7="http://schemas.microsoft.com/office/drawing/2016/5/13/chartex" xmlns:cx8="http://schemas.microsoft.com/office/drawing/2016/5/14/chartex" xmlns:aink="http://schemas.microsoft.com/office/drawing/2016/ink" xmlns:am3d="http://schemas.microsoft.com/office/drawing/2017/model3d" xmlns:w16cex="http://schemas.microsoft.com/office/word/2018/wordml/cex" xmlns:w16cid="http://schemas.microsoft.com/office/word/2016/wordml/cid" xmlns:w16="http://schemas.microsoft.com/office/word/2018/wordml" xmlns:cx1="http://schemas.microsoft.com/office/drawing/2015/9/8/chartex">
             <w:pict>
               <v:group w14:anchorId="0DA9195E" id="Group 19925" o:spid="_x0000_s1026" style="width:461.85pt;height:1.45pt;mso-position-horizontal-relative:char;mso-position-vertical-relative:line" coordsize="58656,182" o:gfxdata="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">
                 <v:shape id="Shape 86087" o:spid="_x0000_s1027" style="position:absolute;width:58656;height:182;visibility:visible;mso-wrap-style:square;v-text-anchor:top" coordsize="5865622,18288" o:gfxdata="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" path="m,l5865622,r,18288l,18288,,e" fillcolor="black" stroked="f" strokeweight="0">
@@ -21923,7 +21930,7 @@
 </file>
 
 <file path=customXml/itemProps1.xml><?xml version="1.0" encoding="utf-8"?>
-<ds:datastoreItem xmlns:ds="http://schemas.openxmlformats.org/officeDocument/2006/customXml" ds:itemID="{BAE3FF05-2712-4739-8112-858E271447E4}">
+<ds:datastoreItem xmlns:ds="http://schemas.openxmlformats.org/officeDocument/2006/customXml" ds:itemID="{2D5E10F1-9299-4A83-91E5-46EA7E599B1D}">
   <ds:schemaRefs>
     <ds:schemaRef ds:uri="http://schemas.openxmlformats.org/officeDocument/2006/bibliography"/>
   </ds:schemaRefs>

</xml_diff>